<commit_message>
Create docx reports to SS
</commit_message>
<xml_diff>
--- a/smartsheet-notebooks/client_report_template.docx
+++ b/smartsheet-notebooks/client_report_template.docx
@@ -42,12 +42,36 @@
           <w:i/>
           <w:iCs/>
         </w:rPr>
-        <w:t>Project tasks for the month ending {{ v[‘Month-ending Date’] }}.</w:t>
+        <w:t xml:space="preserve">Project tasks for the month ending </w:t>
+      </w:r>
+      <w:proofErr w:type="gramStart"/>
+      <w:r>
+        <w:rPr>
+          <w:i/>
+          <w:iCs/>
+        </w:rPr>
+        <w:t>{{ v</w:t>
+      </w:r>
+      <w:proofErr w:type="gramEnd"/>
+      <w:r>
+        <w:rPr>
+          <w:i/>
+          <w:iCs/>
+        </w:rPr>
+        <w:t>[‘Month-ending Date’] }}.</w:t>
       </w:r>
     </w:p>
     <w:p>
       <w:r>
-        <w:t xml:space="preserve">{% for project in v[‘Client’][‘Projects’] </w:t>
+        <w:t>{% for project in v[‘Client</w:t>
+      </w:r>
+      <w:proofErr w:type="gramStart"/>
+      <w:r>
+        <w:t>’][</w:t>
+      </w:r>
+      <w:proofErr w:type="gramEnd"/>
+      <w:r>
+        <w:t xml:space="preserve">‘Projects’] </w:t>
       </w:r>
       <w:r>
         <w:t>-</w:t>
@@ -59,20 +83,31 @@
     <w:p>
       <w:pPr>
         <w:pStyle w:val="Heading2"/>
+        <w:rPr>
+          <w:u w:val="single"/>
+        </w:rPr>
       </w:pPr>
       <w:r>
         <w:t xml:space="preserve">Project: </w:t>
       </w:r>
+      <w:proofErr w:type="gramStart"/>
       <w:r>
         <w:rPr>
           <w:u w:val="single"/>
         </w:rPr>
-        <w:t xml:space="preserve">{{ project[‘Project Name’] </w:t>
-      </w:r>
+        <w:t>{{ project</w:t>
+      </w:r>
+      <w:proofErr w:type="gramEnd"/>
       <w:r>
         <w:rPr>
           <w:u w:val="single"/>
         </w:rPr>
+        <w:t xml:space="preserve">[‘Project Name’] </w:t>
+      </w:r>
+      <w:r>
+        <w:rPr>
+          <w:u w:val="single"/>
+        </w:rPr>
         <w:t>}</w:t>
       </w:r>
       <w:r>
@@ -80,18 +115,153 @@
           <w:u w:val="single"/>
         </w:rPr>
         <w:t>}</w:t>
+      </w:r>
+      <w:r>
+        <w:rPr>
+          <w:u w:val="single"/>
+        </w:rPr>
+        <w:t>{%</w:t>
+      </w:r>
+      <w:r>
+        <w:rPr>
+          <w:u w:val="single"/>
+        </w:rPr>
+        <w:t>-</w:t>
+      </w:r>
+      <w:r>
+        <w:rPr>
+          <w:u w:val="single"/>
+        </w:rPr>
+        <w:t xml:space="preserve"> if </w:t>
+      </w:r>
+      <w:r>
+        <w:rPr>
+          <w:u w:val="single"/>
+        </w:rPr>
+        <w:t>project</w:t>
+      </w:r>
+      <w:r>
+        <w:rPr>
+          <w:u w:val="single"/>
+        </w:rPr>
+        <w:t>['</w:t>
+      </w:r>
+      <w:r>
+        <w:rPr>
+          <w:u w:val="single"/>
+        </w:rPr>
+        <w:t>Grant Proposal #</w:t>
+      </w:r>
+      <w:r>
+        <w:rPr>
+          <w:u w:val="single"/>
+        </w:rPr>
+        <w:t xml:space="preserve">'] </w:t>
+      </w:r>
+      <w:r>
+        <w:rPr>
+          <w:u w:val="single"/>
+        </w:rPr>
+        <w:t>-</w:t>
+      </w:r>
+      <w:r>
+        <w:rPr>
+          <w:u w:val="single"/>
+        </w:rPr>
+        <w:t>%}</w:t>
+      </w:r>
+      <w:r>
+        <w:rPr>
+          <w:u w:val="single"/>
+        </w:rPr>
+        <w:t xml:space="preserve"> (</w:t>
+      </w:r>
+      <w:r>
+        <w:rPr>
+          <w:u w:val="single"/>
+        </w:rPr>
+        <w:t>Grant#</w:t>
+      </w:r>
+      <w:r>
+        <w:rPr>
+          <w:u w:val="single"/>
+        </w:rPr>
+        <w:t xml:space="preserve">: {{ </w:t>
+      </w:r>
+      <w:r>
+        <w:rPr>
+          <w:u w:val="single"/>
+        </w:rPr>
+        <w:t>project</w:t>
+      </w:r>
+      <w:r>
+        <w:rPr>
+          <w:u w:val="single"/>
+        </w:rPr>
+        <w:t>[</w:t>
+      </w:r>
+      <w:r>
+        <w:rPr>
+          <w:u w:val="single"/>
+        </w:rPr>
+        <w:t>‘Grant Proposal #</w:t>
+      </w:r>
+      <w:r>
+        <w:rPr>
+          <w:u w:val="single"/>
+        </w:rPr>
+        <w:t>’</w:t>
+      </w:r>
+      <w:r>
+        <w:rPr>
+          <w:u w:val="single"/>
+        </w:rPr>
+        <w:t>] }}</w:t>
+      </w:r>
+      <w:r>
+        <w:rPr>
+          <w:u w:val="single"/>
+        </w:rPr>
+        <w:t>)</w:t>
+      </w:r>
+      <w:r>
+        <w:rPr>
+          <w:u w:val="single"/>
+        </w:rPr>
+        <w:t>{%</w:t>
+      </w:r>
+      <w:r>
+        <w:rPr>
+          <w:u w:val="single"/>
+        </w:rPr>
+        <w:t>-</w:t>
+      </w:r>
+      <w:r>
+        <w:rPr>
+          <w:u w:val="single"/>
+        </w:rPr>
+        <w:t xml:space="preserve"> endif %}</w:t>
       </w:r>
     </w:p>
     <w:p>
       <w:r>
         <w:t xml:space="preserve">Project total hours: </w:t>
       </w:r>
+      <w:proofErr w:type="gramStart"/>
       <w:r>
         <w:rPr>
           <w:b/>
           <w:bCs/>
         </w:rPr>
-        <w:t>{{ project[‘Completed Hours’] }}</w:t>
+        <w:t>{{ project</w:t>
+      </w:r>
+      <w:proofErr w:type="gramEnd"/>
+      <w:r>
+        <w:rPr>
+          <w:b/>
+          <w:bCs/>
+        </w:rPr>
+        <w:t>[‘Completed Hours’] }}</w:t>
       </w:r>
     </w:p>
     <w:p>
@@ -112,8 +282,13 @@
       <w:r>
         <w:t xml:space="preserve">Resource: </w:t>
       </w:r>
-      <w:r>
-        <w:t>{{ resource[‘Resource Name’] }}</w:t>
+      <w:proofErr w:type="gramStart"/>
+      <w:r>
+        <w:t>{{ resource</w:t>
+      </w:r>
+      <w:proofErr w:type="gramEnd"/>
+      <w:r>
+        <w:t>[‘Resource Name’] }}</w:t>
       </w:r>
     </w:p>
     <w:tbl>
@@ -175,7 +350,31 @@
                 <w:sz w:val="18"/>
                 <w:szCs w:val="18"/>
               </w:rPr>
-              <w:t>Task Complete</w:t>
+              <w:t>Task</w:t>
+            </w:r>
+            <w:r>
+              <w:rPr>
+                <w:bCs w:val="0"/>
+                <w:sz w:val="18"/>
+                <w:szCs w:val="18"/>
+              </w:rPr>
+              <w:t xml:space="preserve"> </w:t>
+            </w:r>
+            <w:r>
+              <w:rPr>
+                <w:bCs w:val="0"/>
+                <w:sz w:val="18"/>
+                <w:szCs w:val="18"/>
+              </w:rPr>
+              <w:t>Com</w:t>
+            </w:r>
+            <w:r>
+              <w:rPr>
+                <w:bCs w:val="0"/>
+                <w:sz w:val="18"/>
+                <w:szCs w:val="18"/>
+              </w:rPr>
+              <w:t>p. Date (Session Comp. Date)</w:t>
             </w:r>
           </w:p>
         </w:tc>
@@ -278,12 +477,21 @@
                 <w:szCs w:val="18"/>
               </w:rPr>
             </w:pPr>
-            <w:r>
-              <w:rPr>
-                <w:sz w:val="18"/>
-                <w:szCs w:val="18"/>
-              </w:rPr>
-              <w:t>{{ task[‘Task Name’]</w:t>
+            <w:proofErr w:type="gramStart"/>
+            <w:r>
+              <w:rPr>
+                <w:sz w:val="18"/>
+                <w:szCs w:val="18"/>
+              </w:rPr>
+              <w:t>{{ task</w:t>
+            </w:r>
+            <w:proofErr w:type="gramEnd"/>
+            <w:r>
+              <w:rPr>
+                <w:sz w:val="18"/>
+                <w:szCs w:val="18"/>
+              </w:rPr>
+              <w:t>[‘Task Name’]</w:t>
             </w:r>
             <w:r>
               <w:rPr>
@@ -313,7 +521,7 @@
               <w:textAlignment w:val="baseline"/>
               <w:cnfStyle w:val="000000000000" w:firstRow="0" w:lastRow="0" w:firstColumn="0" w:lastColumn="0" w:oddVBand="0" w:evenVBand="0" w:oddHBand="0" w:evenHBand="0" w:firstRowFirstColumn="0" w:firstRowLastColumn="0" w:lastRowFirstColumn="0" w:lastRowLastColumn="0"/>
               <w:rPr>
-                <w:color w:val="000000"/>
+                <w:rFonts w:asciiTheme="minorHAnsi" w:eastAsiaTheme="minorHAnsi" w:hAnsiTheme="minorHAnsi" w:cstheme="minorBidi"/>
                 <w:sz w:val="18"/>
                 <w:szCs w:val="18"/>
               </w:rPr>
@@ -324,14 +532,32 @@
                 <w:sz w:val="18"/>
                 <w:szCs w:val="18"/>
               </w:rPr>
-              <w:t>{{task[‘</w:t>
-            </w:r>
+              <w:t>{{</w:t>
+            </w:r>
+            <w:proofErr w:type="gramStart"/>
             <w:r>
               <w:rPr>
                 <w:rFonts w:asciiTheme="minorHAnsi" w:eastAsiaTheme="minorHAnsi" w:hAnsiTheme="minorHAnsi" w:cstheme="minorBidi"/>
                 <w:sz w:val="18"/>
                 <w:szCs w:val="18"/>
               </w:rPr>
+              <w:t>task[</w:t>
+            </w:r>
+            <w:proofErr w:type="gramEnd"/>
+            <w:r>
+              <w:rPr>
+                <w:rFonts w:asciiTheme="minorHAnsi" w:eastAsiaTheme="minorHAnsi" w:hAnsiTheme="minorHAnsi" w:cstheme="minorBidi"/>
+                <w:sz w:val="18"/>
+                <w:szCs w:val="18"/>
+              </w:rPr>
+              <w:t>‘</w:t>
+            </w:r>
+            <w:r>
+              <w:rPr>
+                <w:rFonts w:asciiTheme="minorHAnsi" w:eastAsiaTheme="minorHAnsi" w:hAnsiTheme="minorHAnsi" w:cstheme="minorBidi"/>
+                <w:sz w:val="18"/>
+                <w:szCs w:val="18"/>
+              </w:rPr>
               <w:t>Task</w:t>
             </w:r>
             <w:r>
@@ -341,6 +567,46 @@
                 <w:szCs w:val="18"/>
               </w:rPr>
               <w:t xml:space="preserve"> Complete Date’]}}</w:t>
+            </w:r>
+          </w:p>
+          <w:p>
+            <w:pPr>
+              <w:pStyle w:val="HTMLPreformatted"/>
+              <w:shd w:val="clear" w:color="auto" w:fill="FFFFFF"/>
+              <w:wordWrap w:val="0"/>
+              <w:textAlignment w:val="baseline"/>
+              <w:cnfStyle w:val="000000000000" w:firstRow="0" w:lastRow="0" w:firstColumn="0" w:lastColumn="0" w:oddVBand="0" w:evenVBand="0" w:oddHBand="0" w:evenHBand="0" w:firstRowFirstColumn="0" w:firstRowLastColumn="0" w:lastRowFirstColumn="0" w:lastRowLastColumn="0"/>
+              <w:rPr>
+                <w:rFonts w:asciiTheme="minorHAnsi" w:eastAsiaTheme="minorHAnsi" w:hAnsiTheme="minorHAnsi" w:cstheme="minorBidi"/>
+                <w:sz w:val="18"/>
+                <w:szCs w:val="18"/>
+              </w:rPr>
+            </w:pPr>
+            <w:r>
+              <w:rPr>
+                <w:rFonts w:asciiTheme="minorHAnsi" w:eastAsiaTheme="minorHAnsi" w:hAnsiTheme="minorHAnsi" w:cstheme="minorBidi"/>
+                <w:sz w:val="18"/>
+                <w:szCs w:val="18"/>
+              </w:rPr>
+              <w:t>({{</w:t>
+            </w:r>
+            <w:proofErr w:type="gramStart"/>
+            <w:r>
+              <w:rPr>
+                <w:rFonts w:asciiTheme="minorHAnsi" w:eastAsiaTheme="minorHAnsi" w:hAnsiTheme="minorHAnsi" w:cstheme="minorBidi"/>
+                <w:sz w:val="18"/>
+                <w:szCs w:val="18"/>
+              </w:rPr>
+              <w:t>task[</w:t>
+            </w:r>
+            <w:proofErr w:type="gramEnd"/>
+            <w:r>
+              <w:rPr>
+                <w:rFonts w:asciiTheme="minorHAnsi" w:eastAsiaTheme="minorHAnsi" w:hAnsiTheme="minorHAnsi" w:cstheme="minorBidi"/>
+                <w:sz w:val="18"/>
+                <w:szCs w:val="18"/>
+              </w:rPr>
+              <w:t>‘Session Complete Date’]}})</w:t>
             </w:r>
           </w:p>
         </w:tc>
@@ -375,7 +641,23 @@
                 <w:sz w:val="18"/>
                 <w:szCs w:val="18"/>
               </w:rPr>
-              <w:t>{% if task[‘Notes’] %}{{ task[‘Notes’] }}{% endif %}</w:t>
+              <w:t xml:space="preserve">{% if task[‘Notes’] </w:t>
+            </w:r>
+            <w:proofErr w:type="gramStart"/>
+            <w:r>
+              <w:rPr>
+                <w:sz w:val="18"/>
+                <w:szCs w:val="18"/>
+              </w:rPr>
+              <w:t>%}{</w:t>
+            </w:r>
+            <w:proofErr w:type="gramEnd"/>
+            <w:r>
+              <w:rPr>
+                <w:sz w:val="18"/>
+                <w:szCs w:val="18"/>
+              </w:rPr>
+              <w:t>{ task[‘Notes’] }}{% endif %}</w:t>
             </w:r>
           </w:p>
           <w:p>
@@ -395,7 +677,27 @@
                 <w:sz w:val="18"/>
                 <w:szCs w:val="18"/>
               </w:rPr>
-              <w:t>{% if task['Pull Request URL'] %}PR: {{ task['Pull Request URL']</w:t>
+              <w:t xml:space="preserve">{% if </w:t>
+            </w:r>
+            <w:proofErr w:type="gramStart"/>
+            <w:r>
+              <w:rPr>
+                <w:i/>
+                <w:iCs/>
+                <w:sz w:val="18"/>
+                <w:szCs w:val="18"/>
+              </w:rPr>
+              <w:t>task[</w:t>
+            </w:r>
+            <w:proofErr w:type="gramEnd"/>
+            <w:r>
+              <w:rPr>
+                <w:i/>
+                <w:iCs/>
+                <w:sz w:val="18"/>
+                <w:szCs w:val="18"/>
+              </w:rPr>
+              <w:t>'Pull Request URL'] %}PR: {{ task['Pull Request URL']</w:t>
             </w:r>
             <w:r>
               <w:rPr>
@@ -433,7 +735,27 @@
                 <w:sz w:val="18"/>
                 <w:szCs w:val="18"/>
               </w:rPr>
-              <w:t>{% if task['Issue URL'] %}Issue: {{ task[‘Issue URL']</w:t>
+              <w:t xml:space="preserve">{% if </w:t>
+            </w:r>
+            <w:proofErr w:type="gramStart"/>
+            <w:r>
+              <w:rPr>
+                <w:i/>
+                <w:iCs/>
+                <w:sz w:val="18"/>
+                <w:szCs w:val="18"/>
+              </w:rPr>
+              <w:t>task[</w:t>
+            </w:r>
+            <w:proofErr w:type="gramEnd"/>
+            <w:r>
+              <w:rPr>
+                <w:i/>
+                <w:iCs/>
+                <w:sz w:val="18"/>
+                <w:szCs w:val="18"/>
+              </w:rPr>
+              <w:t>'Issue URL'] %}Issue: {{ task[‘Issue URL']</w:t>
             </w:r>
             <w:r>
               <w:rPr>
@@ -467,12 +789,21 @@
                 <w:szCs w:val="18"/>
               </w:rPr>
             </w:pPr>
-            <w:r>
-              <w:rPr>
-                <w:sz w:val="18"/>
-                <w:szCs w:val="18"/>
-              </w:rPr>
-              <w:t>{{ task[‘Completed Hours’] }}</w:t>
+            <w:proofErr w:type="gramStart"/>
+            <w:r>
+              <w:rPr>
+                <w:sz w:val="18"/>
+                <w:szCs w:val="18"/>
+              </w:rPr>
+              <w:t>{{ task</w:t>
+            </w:r>
+            <w:proofErr w:type="gramEnd"/>
+            <w:r>
+              <w:rPr>
+                <w:sz w:val="18"/>
+                <w:szCs w:val="18"/>
+              </w:rPr>
+              <w:t>[‘Completed Hours’] }}</w:t>
             </w:r>
           </w:p>
         </w:tc>
@@ -546,7 +877,27 @@
                 <w:sz w:val="18"/>
                 <w:szCs w:val="18"/>
               </w:rPr>
-              <w:t>Resource hours subtotal: {{ resource[‘Completed Hours’] }}</w:t>
+              <w:t xml:space="preserve">Resource hours subtotal: </w:t>
+            </w:r>
+            <w:proofErr w:type="gramStart"/>
+            <w:r>
+              <w:rPr>
+                <w:b w:val="0"/>
+                <w:bCs w:val="0"/>
+                <w:sz w:val="18"/>
+                <w:szCs w:val="18"/>
+              </w:rPr>
+              <w:t>{{ resource</w:t>
+            </w:r>
+            <w:proofErr w:type="gramEnd"/>
+            <w:r>
+              <w:rPr>
+                <w:b w:val="0"/>
+                <w:bCs w:val="0"/>
+                <w:sz w:val="18"/>
+                <w:szCs w:val="18"/>
+              </w:rPr>
+              <w:t>[‘Completed Hours’] }}</w:t>
             </w:r>
           </w:p>
         </w:tc>
@@ -582,16 +933,63 @@
       </w:r>
       <w:proofErr w:type="spellEnd"/>
       <w:r>
-        <w:t xml:space="preserve"> </w:t>
-      </w:r>
-      <w:r>
-        <w:t>-</w:t>
-      </w:r>
-      <w:r>
-        <w:t>%}</w:t>
+        <w:t xml:space="preserve"> %}</w:t>
       </w:r>
     </w:p>
-    <w:p/>
+    <w:p>
+      <w:r>
+        <w:t>Notes</w:t>
+      </w:r>
+    </w:p>
+    <w:p>
+      <w:pPr>
+        <w:pStyle w:val="ListParagraph"/>
+        <w:numPr>
+          <w:ilvl w:val="0"/>
+          <w:numId w:val="4"/>
+        </w:numPr>
+      </w:pPr>
+      <w:r>
+        <w:t>A task may be worked over one or many sessions; these items have duplicate name and notes, but the session dates and hours differ.</w:t>
+      </w:r>
+    </w:p>
+    <w:p>
+      <w:pPr>
+        <w:pStyle w:val="ListParagraph"/>
+        <w:numPr>
+          <w:ilvl w:val="0"/>
+          <w:numId w:val="4"/>
+        </w:numPr>
+      </w:pPr>
+      <w:r>
+        <w:t>The Task complete date is when the entire task including all sessions is marked complete.</w:t>
+      </w:r>
+    </w:p>
+    <w:p>
+      <w:r>
+        <w:rPr>
+          <w:sz w:val="16"/>
+          <w:szCs w:val="16"/>
+        </w:rPr>
+        <w:t xml:space="preserve">Generated: </w:t>
+      </w:r>
+      <w:proofErr w:type="gramStart"/>
+      <w:r>
+        <w:rPr>
+          <w:sz w:val="16"/>
+          <w:szCs w:val="16"/>
+        </w:rPr>
+        <w:t>{{ v</w:t>
+      </w:r>
+      <w:proofErr w:type="gramEnd"/>
+      <w:r>
+        <w:rPr>
+          <w:sz w:val="16"/>
+          <w:szCs w:val="16"/>
+        </w:rPr>
+        <w:t>[‘Report Prepared Date’] }}</w:t>
+      </w:r>
+    </w:p>
     <w:sectPr>
       <w:headerReference w:type="even" r:id="rId7"/>
       <w:headerReference w:type="default" r:id="rId8"/>
@@ -653,87 +1051,6 @@
         <w:szCs w:val="16"/>
       </w:rPr>
     </w:pPr>
-    <w:r>
-      <w:rPr>
-        <w:sz w:val="16"/>
-        <w:szCs w:val="16"/>
-      </w:rPr>
-      <w:t xml:space="preserve">Generated: </w:t>
-    </w:r>
-    <w:proofErr w:type="gramStart"/>
-    <w:r>
-      <w:rPr>
-        <w:sz w:val="16"/>
-        <w:szCs w:val="16"/>
-      </w:rPr>
-      <w:t>{{ v</w:t>
-    </w:r>
-    <w:proofErr w:type="gramEnd"/>
-    <w:r>
-      <w:rPr>
-        <w:sz w:val="16"/>
-        <w:szCs w:val="16"/>
-      </w:rPr>
-      <w:t>[‘Report Prepared Date’] }}</w:t>
-    </w:r>
-    <w:r>
-      <w:rPr>
-        <w:sz w:val="16"/>
-        <w:szCs w:val="16"/>
-      </w:rPr>
-      <w:t xml:space="preserve"> </w:t>
-    </w:r>
-    <w:r>
-      <w:rPr>
-        <w:sz w:val="16"/>
-        <w:szCs w:val="16"/>
-      </w:rPr>
-      <w:ptab w:relativeTo="margin" w:alignment="center" w:leader="none"/>
-    </w:r>
-    <w:r>
-      <w:rPr>
-        <w:sz w:val="16"/>
-        <w:szCs w:val="16"/>
-      </w:rPr>
-      <w:ptab w:relativeTo="margin" w:alignment="right" w:leader="none"/>
-    </w:r>
-    <w:r>
-      <w:rPr>
-        <w:sz w:val="16"/>
-        <w:szCs w:val="16"/>
-      </w:rPr>
-      <w:fldChar w:fldCharType="begin"/>
-    </w:r>
-    <w:r>
-      <w:rPr>
-        <w:sz w:val="16"/>
-        <w:szCs w:val="16"/>
-      </w:rPr>
-      <w:instrText xml:space="preserve"> PAGE   \* MERGEFORMAT </w:instrText>
-    </w:r>
-    <w:r>
-      <w:rPr>
-        <w:sz w:val="16"/>
-        <w:szCs w:val="16"/>
-      </w:rPr>
-      <w:fldChar w:fldCharType="separate"/>
-    </w:r>
-    <w:r>
-      <w:rPr>
-        <w:noProof/>
-        <w:sz w:val="16"/>
-        <w:szCs w:val="16"/>
-      </w:rPr>
-      <w:t>1</w:t>
-    </w:r>
-    <w:r>
-      <w:rPr>
-        <w:noProof/>
-        <w:sz w:val="16"/>
-        <w:szCs w:val="16"/>
-      </w:rPr>
-      <w:fldChar w:fldCharType="end"/>
-    </w:r>
   </w:p>
 </w:ftr>
 </file>
@@ -825,6 +1142,95 @@
 <file path=word/numbering.xml><?xml version="1.0" encoding="utf-8"?>
 <w:numbering xmlns:wpc="http://schemas.microsoft.com/office/word/2010/wordprocessingCanvas" xmlns:cx="http://schemas.microsoft.com/office/drawing/2014/chartex" xmlns:cx1="http://schemas.microsoft.com/office/drawing/2015/9/8/chartex" xmlns:cx2="http://schemas.microsoft.com/office/drawing/2015/10/21/chartex" xmlns:cx3="http://schemas.microsoft.com/office/drawing/2016/5/9/chartex" xmlns:cx4="http://schemas.microsoft.com/office/drawing/2016/5/10/chartex" xmlns:cx5="http://schemas.microsoft.com/office/drawing/2016/5/11/chartex" xmlns:cx6="http://schemas.microsoft.com/office/drawing/2016/5/12/chartex" xmlns:cx7="http://schemas.microsoft.com/office/drawing/2016/5/13/chartex" xmlns:cx8="http://schemas.microsoft.com/office/drawing/2016/5/14/chartex" xmlns:mc="http://schemas.openxmlformats.org/markup-compatibility/2006" xmlns:aink="http://schemas.microsoft.com/office/drawing/2016/ink" xmlns:am3d="http://schemas.microsoft.com/office/drawing/2017/model3d" xmlns:o="urn:schemas-microsoft-com:office:office" xmlns:oel="http://schemas.microsoft.com/office/2019/extlst" xmlns:r="http://schemas.openxmlformats.org/officeDocument/2006/relationships" xmlns:m="http://schemas.openxmlformats.org/officeDocument/2006/math" xmlns:v="urn:schemas-microsoft-com:vml" xmlns:wp14="http://schemas.microsoft.com/office/word/2010/wordprocessingDrawing" xmlns:wp="http://schemas.openxmlformats.org/drawingml/2006/wordprocessingDrawing" xmlns:w10="urn:schemas-microsoft-com:office:word" xmlns:w="http://schemas.openxmlformats.org/wordprocessingml/2006/main" xmlns:w14="http://schemas.microsoft.com/office/word/2010/wordml" xmlns:w15="http://schemas.microsoft.com/office/word/2012/wordml" xmlns:w16cex="http://schemas.microsoft.com/office/word/2018/wordml/cex" xmlns:w16cid="http://schemas.microsoft.com/office/word/2016/wordml/cid" xmlns:w16="http://schemas.microsoft.com/office/word/2018/wordml" xmlns:w16sdtdh="http://schemas.microsoft.com/office/word/2020/wordml/sdtdatahash" xmlns:w16se="http://schemas.microsoft.com/office/word/2015/wordml/symex" xmlns:wpg="http://schemas.microsoft.com/office/word/2010/wordprocessingGroup" xmlns:wpi="http://schemas.microsoft.com/office/word/2010/wordprocessingInk" xmlns:wne="http://schemas.microsoft.com/office/word/2006/wordml" xmlns:wps="http://schemas.microsoft.com/office/word/2010/wordprocessingShape" mc:Ignorable="w14 w15 w16se w16cid w16 w16cex w16sdtdh wp14">
   <w:abstractNum w:abstractNumId="0" w15:restartNumberingAfterBreak="0">
+    <w:nsid w:val="15702EB6"/>
+    <w:multiLevelType w:val="hybridMultilevel"/>
+    <w:tmpl w:val="176E3946"/>
+    <w:lvl w:ilvl="0" w:tplc="6D1AE2A2">
+      <w:start w:val="1"/>
+      <w:numFmt w:val="decimal"/>
+      <w:lvlText w:val="%1."/>
+      <w:lvlJc w:val="left"/>
+      <w:pPr>
+        <w:ind w:left="720" w:hanging="360"/>
+      </w:pPr>
+      <w:rPr>
+        <w:rFonts w:hint="default"/>
+      </w:rPr>
+    </w:lvl>
+    <w:lvl w:ilvl="1" w:tplc="04090019" w:tentative="1">
+      <w:start w:val="1"/>
+      <w:numFmt w:val="lowerLetter"/>
+      <w:lvlText w:val="%2."/>
+      <w:lvlJc w:val="left"/>
+      <w:pPr>
+        <w:ind w:left="1440" w:hanging="360"/>
+      </w:pPr>
+    </w:lvl>
+    <w:lvl w:ilvl="2" w:tplc="0409001B" w:tentative="1">
+      <w:start w:val="1"/>
+      <w:numFmt w:val="lowerRoman"/>
+      <w:lvlText w:val="%3."/>
+      <w:lvlJc w:val="right"/>
+      <w:pPr>
+        <w:ind w:left="2160" w:hanging="180"/>
+      </w:pPr>
+    </w:lvl>
+    <w:lvl w:ilvl="3" w:tplc="0409000F" w:tentative="1">
+      <w:start w:val="1"/>
+      <w:numFmt w:val="decimal"/>
+      <w:lvlText w:val="%4."/>
+      <w:lvlJc w:val="left"/>
+      <w:pPr>
+        <w:ind w:left="2880" w:hanging="360"/>
+      </w:pPr>
+    </w:lvl>
+    <w:lvl w:ilvl="4" w:tplc="04090019" w:tentative="1">
+      <w:start w:val="1"/>
+      <w:numFmt w:val="lowerLetter"/>
+      <w:lvlText w:val="%5."/>
+      <w:lvlJc w:val="left"/>
+      <w:pPr>
+        <w:ind w:left="3600" w:hanging="360"/>
+      </w:pPr>
+    </w:lvl>
+    <w:lvl w:ilvl="5" w:tplc="0409001B" w:tentative="1">
+      <w:start w:val="1"/>
+      <w:numFmt w:val="lowerRoman"/>
+      <w:lvlText w:val="%6."/>
+      <w:lvlJc w:val="right"/>
+      <w:pPr>
+        <w:ind w:left="4320" w:hanging="180"/>
+      </w:pPr>
+    </w:lvl>
+    <w:lvl w:ilvl="6" w:tplc="0409000F" w:tentative="1">
+      <w:start w:val="1"/>
+      <w:numFmt w:val="decimal"/>
+      <w:lvlText w:val="%7."/>
+      <w:lvlJc w:val="left"/>
+      <w:pPr>
+        <w:ind w:left="5040" w:hanging="360"/>
+      </w:pPr>
+    </w:lvl>
+    <w:lvl w:ilvl="7" w:tplc="04090019" w:tentative="1">
+      <w:start w:val="1"/>
+      <w:numFmt w:val="lowerLetter"/>
+      <w:lvlText w:val="%8."/>
+      <w:lvlJc w:val="left"/>
+      <w:pPr>
+        <w:ind w:left="5760" w:hanging="360"/>
+      </w:pPr>
+    </w:lvl>
+    <w:lvl w:ilvl="8" w:tplc="0409001B" w:tentative="1">
+      <w:start w:val="1"/>
+      <w:numFmt w:val="lowerRoman"/>
+      <w:lvlText w:val="%9."/>
+      <w:lvlJc w:val="right"/>
+      <w:pPr>
+        <w:ind w:left="6480" w:hanging="180"/>
+      </w:pPr>
+    </w:lvl>
+  </w:abstractNum>
+  <w:abstractNum w:abstractNumId="1" w15:restartNumberingAfterBreak="0">
     <w:nsid w:val="1C5D56D2"/>
     <w:multiLevelType w:val="hybridMultilevel"/>
     <w:tmpl w:val="D278E7F2"/>
@@ -913,7 +1319,7 @@
       </w:pPr>
     </w:lvl>
   </w:abstractNum>
-  <w:abstractNum w:abstractNumId="1" w15:restartNumberingAfterBreak="0">
+  <w:abstractNum w:abstractNumId="2" w15:restartNumberingAfterBreak="0">
     <w:nsid w:val="34FF5825"/>
     <w:multiLevelType w:val="multilevel"/>
     <w:tmpl w:val="8A1E19F8"/>
@@ -1026,10 +1432,105 @@
       </w:pPr>
     </w:lvl>
   </w:abstractNum>
+  <w:abstractNum w:abstractNumId="3" w15:restartNumberingAfterBreak="0">
+    <w:nsid w:val="56AE22C0"/>
+    <w:multiLevelType w:val="hybridMultilevel"/>
+    <w:tmpl w:val="3BC0C114"/>
+    <w:lvl w:ilvl="0" w:tplc="3EC468C2">
+      <w:start w:val="1"/>
+      <w:numFmt w:val="decimal"/>
+      <w:lvlText w:val="%1."/>
+      <w:lvlJc w:val="left"/>
+      <w:pPr>
+        <w:ind w:left="720" w:hanging="360"/>
+      </w:pPr>
+      <w:rPr>
+        <w:rFonts w:hint="default"/>
+      </w:rPr>
+    </w:lvl>
+    <w:lvl w:ilvl="1" w:tplc="04090019" w:tentative="1">
+      <w:start w:val="1"/>
+      <w:numFmt w:val="lowerLetter"/>
+      <w:lvlText w:val="%2."/>
+      <w:lvlJc w:val="left"/>
+      <w:pPr>
+        <w:ind w:left="1440" w:hanging="360"/>
+      </w:pPr>
+    </w:lvl>
+    <w:lvl w:ilvl="2" w:tplc="0409001B" w:tentative="1">
+      <w:start w:val="1"/>
+      <w:numFmt w:val="lowerRoman"/>
+      <w:lvlText w:val="%3."/>
+      <w:lvlJc w:val="right"/>
+      <w:pPr>
+        <w:ind w:left="2160" w:hanging="180"/>
+      </w:pPr>
+    </w:lvl>
+    <w:lvl w:ilvl="3" w:tplc="0409000F" w:tentative="1">
+      <w:start w:val="1"/>
+      <w:numFmt w:val="decimal"/>
+      <w:lvlText w:val="%4."/>
+      <w:lvlJc w:val="left"/>
+      <w:pPr>
+        <w:ind w:left="2880" w:hanging="360"/>
+      </w:pPr>
+    </w:lvl>
+    <w:lvl w:ilvl="4" w:tplc="04090019" w:tentative="1">
+      <w:start w:val="1"/>
+      <w:numFmt w:val="lowerLetter"/>
+      <w:lvlText w:val="%5."/>
+      <w:lvlJc w:val="left"/>
+      <w:pPr>
+        <w:ind w:left="3600" w:hanging="360"/>
+      </w:pPr>
+    </w:lvl>
+    <w:lvl w:ilvl="5" w:tplc="0409001B" w:tentative="1">
+      <w:start w:val="1"/>
+      <w:numFmt w:val="lowerRoman"/>
+      <w:lvlText w:val="%6."/>
+      <w:lvlJc w:val="right"/>
+      <w:pPr>
+        <w:ind w:left="4320" w:hanging="180"/>
+      </w:pPr>
+    </w:lvl>
+    <w:lvl w:ilvl="6" w:tplc="0409000F" w:tentative="1">
+      <w:start w:val="1"/>
+      <w:numFmt w:val="decimal"/>
+      <w:lvlText w:val="%7."/>
+      <w:lvlJc w:val="left"/>
+      <w:pPr>
+        <w:ind w:left="5040" w:hanging="360"/>
+      </w:pPr>
+    </w:lvl>
+    <w:lvl w:ilvl="7" w:tplc="04090019" w:tentative="1">
+      <w:start w:val="1"/>
+      <w:numFmt w:val="lowerLetter"/>
+      <w:lvlText w:val="%8."/>
+      <w:lvlJc w:val="left"/>
+      <w:pPr>
+        <w:ind w:left="5760" w:hanging="360"/>
+      </w:pPr>
+    </w:lvl>
+    <w:lvl w:ilvl="8" w:tplc="0409001B" w:tentative="1">
+      <w:start w:val="1"/>
+      <w:numFmt w:val="lowerRoman"/>
+      <w:lvlText w:val="%9."/>
+      <w:lvlJc w:val="right"/>
+      <w:pPr>
+        <w:ind w:left="6480" w:hanging="180"/>
+      </w:pPr>
+    </w:lvl>
+  </w:abstractNum>
   <w:num w:numId="1" w16cid:durableId="927419145">
+    <w:abstractNumId w:val="2"/>
+  </w:num>
+  <w:num w:numId="2" w16cid:durableId="843327640">
     <w:abstractNumId w:val="1"/>
   </w:num>
-  <w:num w:numId="2" w16cid:durableId="843327640">
+  <w:num w:numId="3" w16cid:durableId="1227377292">
+    <w:abstractNumId w:val="3"/>
+  </w:num>
+  <w:num w:numId="4" w16cid:durableId="1400400287">
     <w:abstractNumId w:val="0"/>
   </w:num>
 </w:numbering>
@@ -1509,7 +2010,6 @@
     <w:next w:val="Normal"/>
     <w:link w:val="Heading4Char"/>
     <w:uiPriority w:val="9"/>
-    <w:semiHidden/>
     <w:unhideWhenUsed/>
     <w:qFormat/>
     <w:rsid w:val="0074128D"/>
@@ -1900,7 +2400,6 @@
     <w:basedOn w:val="DefaultParagraphFont"/>
     <w:link w:val="Heading4"/>
     <w:uiPriority w:val="9"/>
-    <w:semiHidden/>
     <w:rsid w:val="0074128D"/>
     <w:rPr>
       <w:rFonts w:asciiTheme="majorHAnsi" w:eastAsiaTheme="majorEastAsia" w:hAnsiTheme="majorHAnsi" w:cstheme="majorBidi"/>

</xml_diff>

<commit_message>
Update report formats; update pyproject.toml + ansible
</commit_message>
<xml_diff>
--- a/smartsheet-notebooks/client_report_template.docx
+++ b/smartsheet-notebooks/client_report_template.docx
@@ -9,13 +9,8 @@
       <w:r>
         <w:t xml:space="preserve">Client: </w:t>
       </w:r>
-      <w:proofErr w:type="gramStart"/>
-      <w:r>
-        <w:t>{{ v</w:t>
-      </w:r>
-      <w:proofErr w:type="gramEnd"/>
-      <w:r>
-        <w:t>[</w:t>
+      <w:r>
+        <w:t>{{ v[</w:t>
       </w:r>
       <w:r>
         <w:t>‘Client’][</w:t>
@@ -42,39 +37,56 @@
           <w:i/>
           <w:iCs/>
         </w:rPr>
-        <w:t xml:space="preserve">Project tasks for the month ending </w:t>
-      </w:r>
-      <w:proofErr w:type="gramStart"/>
+        <w:t>Project</w:t>
+      </w:r>
       <w:r>
         <w:rPr>
           <w:i/>
           <w:iCs/>
         </w:rPr>
-        <w:t>{{ v</w:t>
-      </w:r>
-      <w:proofErr w:type="gramEnd"/>
+        <w:t>s and</w:t>
+      </w:r>
       <w:r>
         <w:rPr>
           <w:i/>
           <w:iCs/>
         </w:rPr>
-        <w:t>[‘Month-ending Date’] }}.</w:t>
+        <w:t xml:space="preserve"> tasks for the month ending {{ v[‘Month-ending Date’] }}.</w:t>
+      </w:r>
+      <w:r>
+        <w:rPr>
+          <w:i/>
+          <w:iCs/>
+        </w:rPr>
+        <w:t xml:space="preserve"> Total Hours {{ v[‘Client’][‘</w:t>
+      </w:r>
+      <w:r>
+        <w:rPr>
+          <w:i/>
+          <w:iCs/>
+        </w:rPr>
+        <w:t>Completed Hours</w:t>
+      </w:r>
+      <w:r>
+        <w:rPr>
+          <w:i/>
+          <w:iCs/>
+        </w:rPr>
+        <w:t>’] }}</w:t>
       </w:r>
     </w:p>
     <w:p>
       <w:r>
-        <w:t>{% for project in v[‘Client</w:t>
-      </w:r>
-      <w:proofErr w:type="gramStart"/>
-      <w:r>
-        <w:t>’][</w:t>
-      </w:r>
-      <w:proofErr w:type="gramEnd"/>
-      <w:r>
-        <w:t xml:space="preserve">‘Projects’] </w:t>
+        <w:t>{%</w:t>
       </w:r>
       <w:r>
         <w:t>-</w:t>
+      </w:r>
+      <w:r>
+        <w:t xml:space="preserve"> for project in v[‘Client’][‘Projects’]</w:t>
+      </w:r>
+      <w:r>
+        <w:t xml:space="preserve"> </w:t>
       </w:r>
       <w:r>
         <w:t>%}</w:t>
@@ -83,163 +95,62 @@
     <w:p>
       <w:pPr>
         <w:pStyle w:val="Heading2"/>
-        <w:rPr>
-          <w:u w:val="single"/>
-        </w:rPr>
       </w:pPr>
       <w:r>
         <w:t xml:space="preserve">Project: </w:t>
       </w:r>
-      <w:proofErr w:type="gramStart"/>
-      <w:r>
-        <w:rPr>
-          <w:u w:val="single"/>
-        </w:rPr>
-        <w:t>{{ project</w:t>
-      </w:r>
-      <w:proofErr w:type="gramEnd"/>
-      <w:r>
-        <w:rPr>
-          <w:u w:val="single"/>
-        </w:rPr>
-        <w:t xml:space="preserve">[‘Project Name’] </w:t>
-      </w:r>
-      <w:r>
-        <w:rPr>
-          <w:u w:val="single"/>
-        </w:rPr>
+      <w:r>
+        <w:t xml:space="preserve">{{ project[‘Project Name’] </w:t>
+      </w:r>
+      <w:r>
         <w:t>}</w:t>
       </w:r>
       <w:r>
-        <w:rPr>
-          <w:u w:val="single"/>
-        </w:rPr>
         <w:t>}</w:t>
       </w:r>
       <w:r>
-        <w:rPr>
-          <w:u w:val="single"/>
-        </w:rPr>
         <w:t>{%</w:t>
       </w:r>
       <w:r>
-        <w:rPr>
-          <w:u w:val="single"/>
-        </w:rPr>
         <w:t>-</w:t>
       </w:r>
       <w:r>
-        <w:rPr>
-          <w:u w:val="single"/>
-        </w:rPr>
-        <w:t xml:space="preserve"> if </w:t>
-      </w:r>
-      <w:r>
-        <w:rPr>
-          <w:u w:val="single"/>
-        </w:rPr>
+        <w:t xml:space="preserve"> if project['Grant Proposal #'] </w:t>
+      </w:r>
+      <w:r>
+        <w:t>-</w:t>
+      </w:r>
+      <w:r>
+        <w:t>%}</w:t>
+      </w:r>
+      <w:r>
+        <w:t xml:space="preserve"> (</w:t>
+      </w:r>
+      <w:r>
+        <w:t xml:space="preserve">Grant#: {{ </w:t>
+      </w:r>
+      <w:r>
         <w:t>project</w:t>
       </w:r>
       <w:r>
-        <w:rPr>
-          <w:u w:val="single"/>
-        </w:rPr>
-        <w:t>['</w:t>
-      </w:r>
-      <w:r>
-        <w:rPr>
-          <w:u w:val="single"/>
-        </w:rPr>
-        <w:t>Grant Proposal #</w:t>
-      </w:r>
-      <w:r>
-        <w:rPr>
-          <w:u w:val="single"/>
-        </w:rPr>
-        <w:t xml:space="preserve">'] </w:t>
-      </w:r>
-      <w:r>
-        <w:rPr>
-          <w:u w:val="single"/>
-        </w:rPr>
+        <w:t>[‘Grant Proposal #</w:t>
+      </w:r>
+      <w:r>
+        <w:t>’</w:t>
+      </w:r>
+      <w:r>
+        <w:t>] }}</w:t>
+      </w:r>
+      <w:r>
+        <w:t>)</w:t>
+      </w:r>
+      <w:r>
+        <w:t>{%</w:t>
+      </w:r>
+      <w:r>
         <w:t>-</w:t>
       </w:r>
       <w:r>
-        <w:rPr>
-          <w:u w:val="single"/>
-        </w:rPr>
-        <w:t>%}</w:t>
-      </w:r>
-      <w:r>
-        <w:rPr>
-          <w:u w:val="single"/>
-        </w:rPr>
-        <w:t xml:space="preserve"> (</w:t>
-      </w:r>
-      <w:r>
-        <w:rPr>
-          <w:u w:val="single"/>
-        </w:rPr>
-        <w:t>Grant#</w:t>
-      </w:r>
-      <w:r>
-        <w:rPr>
-          <w:u w:val="single"/>
-        </w:rPr>
-        <w:t xml:space="preserve">: {{ </w:t>
-      </w:r>
-      <w:r>
-        <w:rPr>
-          <w:u w:val="single"/>
-        </w:rPr>
-        <w:t>project</w:t>
-      </w:r>
-      <w:r>
-        <w:rPr>
-          <w:u w:val="single"/>
-        </w:rPr>
-        <w:t>[</w:t>
-      </w:r>
-      <w:r>
-        <w:rPr>
-          <w:u w:val="single"/>
-        </w:rPr>
-        <w:t>‘Grant Proposal #</w:t>
-      </w:r>
-      <w:r>
-        <w:rPr>
-          <w:u w:val="single"/>
-        </w:rPr>
-        <w:t>’</w:t>
-      </w:r>
-      <w:r>
-        <w:rPr>
-          <w:u w:val="single"/>
-        </w:rPr>
-        <w:t>] }}</w:t>
-      </w:r>
-      <w:r>
-        <w:rPr>
-          <w:u w:val="single"/>
-        </w:rPr>
-        <w:t>)</w:t>
-      </w:r>
-      <w:r>
-        <w:rPr>
-          <w:u w:val="single"/>
-        </w:rPr>
-        <w:t>{%</w:t>
-      </w:r>
-      <w:r>
-        <w:rPr>
-          <w:u w:val="single"/>
-        </w:rPr>
-        <w:t>-</w:t>
-      </w:r>
-      <w:r>
-        <w:rPr>
-          <w:u w:val="single"/>
-        </w:rPr>
         <w:t xml:space="preserve"> endif %}</w:t>
       </w:r>
     </w:p>
@@ -247,32 +158,23 @@
       <w:r>
         <w:t xml:space="preserve">Project total hours: </w:t>
       </w:r>
-      <w:proofErr w:type="gramStart"/>
       <w:r>
         <w:rPr>
           <w:b/>
           <w:bCs/>
         </w:rPr>
-        <w:t>{{ project</w:t>
-      </w:r>
-      <w:proofErr w:type="gramEnd"/>
-      <w:r>
-        <w:rPr>
-          <w:b/>
-          <w:bCs/>
-        </w:rPr>
-        <w:t>[‘Completed Hours’] }}</w:t>
+        <w:t>{{ project[‘Completed Hours’] }}</w:t>
       </w:r>
     </w:p>
     <w:p>
       <w:r>
-        <w:t xml:space="preserve">{% for resource in project[‘Resources’] </w:t>
+        <w:t>{%</w:t>
       </w:r>
       <w:r>
         <w:t>-</w:t>
       </w:r>
       <w:r>
-        <w:t>%}</w:t>
+        <w:t xml:space="preserve"> for resource in project[‘Resources’] %}</w:t>
       </w:r>
     </w:p>
     <w:p>
@@ -282,13 +184,8 @@
       <w:r>
         <w:t xml:space="preserve">Resource: </w:t>
       </w:r>
-      <w:proofErr w:type="gramStart"/>
-      <w:r>
-        <w:t>{{ resource</w:t>
-      </w:r>
-      <w:proofErr w:type="gramEnd"/>
-      <w:r>
-        <w:t>[‘Resource Name’] }}</w:t>
+      <w:r>
+        <w:t>{{ resource[‘Resource Name’] }}</w:t>
       </w:r>
     </w:p>
     <w:tbl>
@@ -477,21 +374,12 @@
                 <w:szCs w:val="18"/>
               </w:rPr>
             </w:pPr>
-            <w:proofErr w:type="gramStart"/>
             <w:r>
               <w:rPr>
                 <w:sz w:val="18"/>
                 <w:szCs w:val="18"/>
               </w:rPr>
-              <w:t>{{ task</w:t>
-            </w:r>
-            <w:proofErr w:type="gramEnd"/>
-            <w:r>
-              <w:rPr>
-                <w:sz w:val="18"/>
-                <w:szCs w:val="18"/>
-              </w:rPr>
-              <w:t>[‘Task Name’]</w:t>
+              <w:t>{{ task[‘Task Name’]</w:t>
             </w:r>
             <w:r>
               <w:rPr>
@@ -532,25 +420,7 @@
                 <w:sz w:val="18"/>
                 <w:szCs w:val="18"/>
               </w:rPr>
-              <w:t>{{</w:t>
-            </w:r>
-            <w:proofErr w:type="gramStart"/>
-            <w:r>
-              <w:rPr>
-                <w:rFonts w:asciiTheme="minorHAnsi" w:eastAsiaTheme="minorHAnsi" w:hAnsiTheme="minorHAnsi" w:cstheme="minorBidi"/>
-                <w:sz w:val="18"/>
-                <w:szCs w:val="18"/>
-              </w:rPr>
-              <w:t>task[</w:t>
-            </w:r>
-            <w:proofErr w:type="gramEnd"/>
-            <w:r>
-              <w:rPr>
-                <w:rFonts w:asciiTheme="minorHAnsi" w:eastAsiaTheme="minorHAnsi" w:hAnsiTheme="minorHAnsi" w:cstheme="minorBidi"/>
-                <w:sz w:val="18"/>
-                <w:szCs w:val="18"/>
-              </w:rPr>
-              <w:t>‘</w:t>
+              <w:t>{{task[‘</w:t>
             </w:r>
             <w:r>
               <w:rPr>
@@ -588,25 +458,7 @@
                 <w:sz w:val="18"/>
                 <w:szCs w:val="18"/>
               </w:rPr>
-              <w:t>({{</w:t>
-            </w:r>
-            <w:proofErr w:type="gramStart"/>
-            <w:r>
-              <w:rPr>
-                <w:rFonts w:asciiTheme="minorHAnsi" w:eastAsiaTheme="minorHAnsi" w:hAnsiTheme="minorHAnsi" w:cstheme="minorBidi"/>
-                <w:sz w:val="18"/>
-                <w:szCs w:val="18"/>
-              </w:rPr>
-              <w:t>task[</w:t>
-            </w:r>
-            <w:proofErr w:type="gramEnd"/>
-            <w:r>
-              <w:rPr>
-                <w:rFonts w:asciiTheme="minorHAnsi" w:eastAsiaTheme="minorHAnsi" w:hAnsiTheme="minorHAnsi" w:cstheme="minorBidi"/>
-                <w:sz w:val="18"/>
-                <w:szCs w:val="18"/>
-              </w:rPr>
-              <w:t>‘Session Complete Date’]}})</w:t>
+              <w:t>({{task[‘Session Complete Date’]}})</w:t>
             </w:r>
           </w:p>
         </w:tc>
@@ -641,23 +493,7 @@
                 <w:sz w:val="18"/>
                 <w:szCs w:val="18"/>
               </w:rPr>
-              <w:t xml:space="preserve">{% if task[‘Notes’] </w:t>
-            </w:r>
-            <w:proofErr w:type="gramStart"/>
-            <w:r>
-              <w:rPr>
-                <w:sz w:val="18"/>
-                <w:szCs w:val="18"/>
-              </w:rPr>
-              <w:t>%}{</w:t>
-            </w:r>
-            <w:proofErr w:type="gramEnd"/>
-            <w:r>
-              <w:rPr>
-                <w:sz w:val="18"/>
-                <w:szCs w:val="18"/>
-              </w:rPr>
-              <w:t>{ task[‘Notes’] }}{% endif %}</w:t>
+              <w:t>{% if task[‘Notes’] %}{{ task[‘Notes’] }}{% endif %}</w:t>
             </w:r>
           </w:p>
           <w:p>
@@ -677,27 +513,7 @@
                 <w:sz w:val="18"/>
                 <w:szCs w:val="18"/>
               </w:rPr>
-              <w:t xml:space="preserve">{% if </w:t>
-            </w:r>
-            <w:proofErr w:type="gramStart"/>
-            <w:r>
-              <w:rPr>
-                <w:i/>
-                <w:iCs/>
-                <w:sz w:val="18"/>
-                <w:szCs w:val="18"/>
-              </w:rPr>
-              <w:t>task[</w:t>
-            </w:r>
-            <w:proofErr w:type="gramEnd"/>
-            <w:r>
-              <w:rPr>
-                <w:i/>
-                <w:iCs/>
-                <w:sz w:val="18"/>
-                <w:szCs w:val="18"/>
-              </w:rPr>
-              <w:t>'Pull Request URL'] %}PR: {{ task['Pull Request URL']</w:t>
+              <w:t>{% if task['Pull Request URL'] %}PR: {{ task['Pull Request URL']</w:t>
             </w:r>
             <w:r>
               <w:rPr>
@@ -735,27 +551,7 @@
                 <w:sz w:val="18"/>
                 <w:szCs w:val="18"/>
               </w:rPr>
-              <w:t xml:space="preserve">{% if </w:t>
-            </w:r>
-            <w:proofErr w:type="gramStart"/>
-            <w:r>
-              <w:rPr>
-                <w:i/>
-                <w:iCs/>
-                <w:sz w:val="18"/>
-                <w:szCs w:val="18"/>
-              </w:rPr>
-              <w:t>task[</w:t>
-            </w:r>
-            <w:proofErr w:type="gramEnd"/>
-            <w:r>
-              <w:rPr>
-                <w:i/>
-                <w:iCs/>
-                <w:sz w:val="18"/>
-                <w:szCs w:val="18"/>
-              </w:rPr>
-              <w:t>'Issue URL'] %}Issue: {{ task[‘Issue URL']</w:t>
+              <w:t>{% if task['Issue URL'] %}Issue: {{ task[‘Issue URL']</w:t>
             </w:r>
             <w:r>
               <w:rPr>
@@ -789,21 +585,12 @@
                 <w:szCs w:val="18"/>
               </w:rPr>
             </w:pPr>
-            <w:proofErr w:type="gramStart"/>
             <w:r>
               <w:rPr>
                 <w:sz w:val="18"/>
                 <w:szCs w:val="18"/>
               </w:rPr>
-              <w:t>{{ task</w:t>
-            </w:r>
-            <w:proofErr w:type="gramEnd"/>
-            <w:r>
-              <w:rPr>
-                <w:sz w:val="18"/>
-                <w:szCs w:val="18"/>
-              </w:rPr>
-              <w:t>[‘Completed Hours’] }}</w:t>
+              <w:t>{{ task[‘Completed Hours’] }}</w:t>
             </w:r>
           </w:p>
         </w:tc>
@@ -877,33 +664,12 @@
                 <w:sz w:val="18"/>
                 <w:szCs w:val="18"/>
               </w:rPr>
-              <w:t xml:space="preserve">Resource hours subtotal: </w:t>
-            </w:r>
-            <w:proofErr w:type="gramStart"/>
-            <w:r>
-              <w:rPr>
-                <w:b w:val="0"/>
-                <w:bCs w:val="0"/>
-                <w:sz w:val="18"/>
-                <w:szCs w:val="18"/>
-              </w:rPr>
-              <w:t>{{ resource</w:t>
-            </w:r>
-            <w:proofErr w:type="gramEnd"/>
-            <w:r>
-              <w:rPr>
-                <w:b w:val="0"/>
-                <w:bCs w:val="0"/>
-                <w:sz w:val="18"/>
-                <w:szCs w:val="18"/>
-              </w:rPr>
-              <w:t>[‘Completed Hours’] }}</w:t>
+              <w:t>Resource hours subtotal: {{ resource[‘Completed Hours’] }}</w:t>
             </w:r>
           </w:p>
         </w:tc>
       </w:tr>
     </w:tbl>
-    <w:p/>
     <w:p>
       <w:r>
         <w:t xml:space="preserve">{% </w:t>
@@ -922,8 +688,6 @@
       <w:r>
         <w:t>%}</w:t>
       </w:r>
-    </w:p>
-    <w:p>
       <w:r>
         <w:t xml:space="preserve">{% </w:t>
       </w:r>
@@ -971,23 +735,7 @@
           <w:sz w:val="16"/>
           <w:szCs w:val="16"/>
         </w:rPr>
-        <w:t xml:space="preserve">Generated: </w:t>
-      </w:r>
-      <w:proofErr w:type="gramStart"/>
-      <w:r>
-        <w:rPr>
-          <w:sz w:val="16"/>
-          <w:szCs w:val="16"/>
-        </w:rPr>
-        <w:t>{{ v</w:t>
-      </w:r>
-      <w:proofErr w:type="gramEnd"/>
-      <w:r>
-        <w:rPr>
-          <w:sz w:val="16"/>
-          <w:szCs w:val="16"/>
-        </w:rPr>
-        <w:t>[‘Report Prepared Date’] }}</w:t>
+        <w:t>Generated: {{ v[‘Report Prepared Date’] }}</w:t>
       </w:r>
     </w:p>
     <w:sectPr>
@@ -1231,6 +979,118 @@
     </w:lvl>
   </w:abstractNum>
   <w:abstractNum w:abstractNumId="1" w15:restartNumberingAfterBreak="0">
+    <w:nsid w:val="1BA836E8"/>
+    <w:multiLevelType w:val="hybridMultilevel"/>
+    <w:tmpl w:val="B7329196"/>
+    <w:lvl w:ilvl="0" w:tplc="37366232">
+      <w:numFmt w:val="bullet"/>
+      <w:lvlText w:val=""/>
+      <w:lvlJc w:val="left"/>
+      <w:pPr>
+        <w:ind w:left="720" w:hanging="360"/>
+      </w:pPr>
+      <w:rPr>
+        <w:rFonts w:ascii="Wingdings" w:eastAsiaTheme="minorEastAsia" w:hAnsi="Wingdings" w:cstheme="minorBidi" w:hint="default"/>
+      </w:rPr>
+    </w:lvl>
+    <w:lvl w:ilvl="1" w:tplc="04090003" w:tentative="1">
+      <w:start w:val="1"/>
+      <w:numFmt w:val="bullet"/>
+      <w:lvlText w:val="o"/>
+      <w:lvlJc w:val="left"/>
+      <w:pPr>
+        <w:ind w:left="1440" w:hanging="360"/>
+      </w:pPr>
+      <w:rPr>
+        <w:rFonts w:ascii="Courier New" w:hAnsi="Courier New" w:cs="Courier New" w:hint="default"/>
+      </w:rPr>
+    </w:lvl>
+    <w:lvl w:ilvl="2" w:tplc="04090005" w:tentative="1">
+      <w:start w:val="1"/>
+      <w:numFmt w:val="bullet"/>
+      <w:lvlText w:val=""/>
+      <w:lvlJc w:val="left"/>
+      <w:pPr>
+        <w:ind w:left="2160" w:hanging="360"/>
+      </w:pPr>
+      <w:rPr>
+        <w:rFonts w:ascii="Wingdings" w:hAnsi="Wingdings" w:hint="default"/>
+      </w:rPr>
+    </w:lvl>
+    <w:lvl w:ilvl="3" w:tplc="04090001" w:tentative="1">
+      <w:start w:val="1"/>
+      <w:numFmt w:val="bullet"/>
+      <w:lvlText w:val=""/>
+      <w:lvlJc w:val="left"/>
+      <w:pPr>
+        <w:ind w:left="2880" w:hanging="360"/>
+      </w:pPr>
+      <w:rPr>
+        <w:rFonts w:ascii="Symbol" w:hAnsi="Symbol" w:hint="default"/>
+      </w:rPr>
+    </w:lvl>
+    <w:lvl w:ilvl="4" w:tplc="04090003" w:tentative="1">
+      <w:start w:val="1"/>
+      <w:numFmt w:val="bullet"/>
+      <w:lvlText w:val="o"/>
+      <w:lvlJc w:val="left"/>
+      <w:pPr>
+        <w:ind w:left="3600" w:hanging="360"/>
+      </w:pPr>
+      <w:rPr>
+        <w:rFonts w:ascii="Courier New" w:hAnsi="Courier New" w:cs="Courier New" w:hint="default"/>
+      </w:rPr>
+    </w:lvl>
+    <w:lvl w:ilvl="5" w:tplc="04090005" w:tentative="1">
+      <w:start w:val="1"/>
+      <w:numFmt w:val="bullet"/>
+      <w:lvlText w:val=""/>
+      <w:lvlJc w:val="left"/>
+      <w:pPr>
+        <w:ind w:left="4320" w:hanging="360"/>
+      </w:pPr>
+      <w:rPr>
+        <w:rFonts w:ascii="Wingdings" w:hAnsi="Wingdings" w:hint="default"/>
+      </w:rPr>
+    </w:lvl>
+    <w:lvl w:ilvl="6" w:tplc="04090001" w:tentative="1">
+      <w:start w:val="1"/>
+      <w:numFmt w:val="bullet"/>
+      <w:lvlText w:val=""/>
+      <w:lvlJc w:val="left"/>
+      <w:pPr>
+        <w:ind w:left="5040" w:hanging="360"/>
+      </w:pPr>
+      <w:rPr>
+        <w:rFonts w:ascii="Symbol" w:hAnsi="Symbol" w:hint="default"/>
+      </w:rPr>
+    </w:lvl>
+    <w:lvl w:ilvl="7" w:tplc="04090003" w:tentative="1">
+      <w:start w:val="1"/>
+      <w:numFmt w:val="bullet"/>
+      <w:lvlText w:val="o"/>
+      <w:lvlJc w:val="left"/>
+      <w:pPr>
+        <w:ind w:left="5760" w:hanging="360"/>
+      </w:pPr>
+      <w:rPr>
+        <w:rFonts w:ascii="Courier New" w:hAnsi="Courier New" w:cs="Courier New" w:hint="default"/>
+      </w:rPr>
+    </w:lvl>
+    <w:lvl w:ilvl="8" w:tplc="04090005" w:tentative="1">
+      <w:start w:val="1"/>
+      <w:numFmt w:val="bullet"/>
+      <w:lvlText w:val=""/>
+      <w:lvlJc w:val="left"/>
+      <w:pPr>
+        <w:ind w:left="6480" w:hanging="360"/>
+      </w:pPr>
+      <w:rPr>
+        <w:rFonts w:ascii="Wingdings" w:hAnsi="Wingdings" w:hint="default"/>
+      </w:rPr>
+    </w:lvl>
+  </w:abstractNum>
+  <w:abstractNum w:abstractNumId="2" w15:restartNumberingAfterBreak="0">
     <w:nsid w:val="1C5D56D2"/>
     <w:multiLevelType w:val="hybridMultilevel"/>
     <w:tmpl w:val="D278E7F2"/>
@@ -1319,7 +1179,7 @@
       </w:pPr>
     </w:lvl>
   </w:abstractNum>
-  <w:abstractNum w:abstractNumId="2" w15:restartNumberingAfterBreak="0">
+  <w:abstractNum w:abstractNumId="3" w15:restartNumberingAfterBreak="0">
     <w:nsid w:val="34FF5825"/>
     <w:multiLevelType w:val="multilevel"/>
     <w:tmpl w:val="8A1E19F8"/>
@@ -1432,7 +1292,7 @@
       </w:pPr>
     </w:lvl>
   </w:abstractNum>
-  <w:abstractNum w:abstractNumId="3" w15:restartNumberingAfterBreak="0">
+  <w:abstractNum w:abstractNumId="4" w15:restartNumberingAfterBreak="0">
     <w:nsid w:val="56AE22C0"/>
     <w:multiLevelType w:val="hybridMultilevel"/>
     <w:tmpl w:val="3BC0C114"/>
@@ -1521,17 +1381,136 @@
       </w:pPr>
     </w:lvl>
   </w:abstractNum>
+  <w:abstractNum w:abstractNumId="5" w15:restartNumberingAfterBreak="0">
+    <w:nsid w:val="5E5A6BB0"/>
+    <w:multiLevelType w:val="hybridMultilevel"/>
+    <w:tmpl w:val="3A0AFAD4"/>
+    <w:lvl w:ilvl="0" w:tplc="04090001">
+      <w:start w:val="1"/>
+      <w:numFmt w:val="bullet"/>
+      <w:lvlText w:val=""/>
+      <w:lvlJc w:val="left"/>
+      <w:pPr>
+        <w:ind w:left="720" w:hanging="360"/>
+      </w:pPr>
+      <w:rPr>
+        <w:rFonts w:ascii="Symbol" w:hAnsi="Symbol" w:hint="default"/>
+      </w:rPr>
+    </w:lvl>
+    <w:lvl w:ilvl="1" w:tplc="04090003" w:tentative="1">
+      <w:start w:val="1"/>
+      <w:numFmt w:val="bullet"/>
+      <w:lvlText w:val="o"/>
+      <w:lvlJc w:val="left"/>
+      <w:pPr>
+        <w:ind w:left="1440" w:hanging="360"/>
+      </w:pPr>
+      <w:rPr>
+        <w:rFonts w:ascii="Courier New" w:hAnsi="Courier New" w:cs="Courier New" w:hint="default"/>
+      </w:rPr>
+    </w:lvl>
+    <w:lvl w:ilvl="2" w:tplc="04090005" w:tentative="1">
+      <w:start w:val="1"/>
+      <w:numFmt w:val="bullet"/>
+      <w:lvlText w:val=""/>
+      <w:lvlJc w:val="left"/>
+      <w:pPr>
+        <w:ind w:left="2160" w:hanging="360"/>
+      </w:pPr>
+      <w:rPr>
+        <w:rFonts w:ascii="Wingdings" w:hAnsi="Wingdings" w:hint="default"/>
+      </w:rPr>
+    </w:lvl>
+    <w:lvl w:ilvl="3" w:tplc="04090001" w:tentative="1">
+      <w:start w:val="1"/>
+      <w:numFmt w:val="bullet"/>
+      <w:lvlText w:val=""/>
+      <w:lvlJc w:val="left"/>
+      <w:pPr>
+        <w:ind w:left="2880" w:hanging="360"/>
+      </w:pPr>
+      <w:rPr>
+        <w:rFonts w:ascii="Symbol" w:hAnsi="Symbol" w:hint="default"/>
+      </w:rPr>
+    </w:lvl>
+    <w:lvl w:ilvl="4" w:tplc="04090003" w:tentative="1">
+      <w:start w:val="1"/>
+      <w:numFmt w:val="bullet"/>
+      <w:lvlText w:val="o"/>
+      <w:lvlJc w:val="left"/>
+      <w:pPr>
+        <w:ind w:left="3600" w:hanging="360"/>
+      </w:pPr>
+      <w:rPr>
+        <w:rFonts w:ascii="Courier New" w:hAnsi="Courier New" w:cs="Courier New" w:hint="default"/>
+      </w:rPr>
+    </w:lvl>
+    <w:lvl w:ilvl="5" w:tplc="04090005" w:tentative="1">
+      <w:start w:val="1"/>
+      <w:numFmt w:val="bullet"/>
+      <w:lvlText w:val=""/>
+      <w:lvlJc w:val="left"/>
+      <w:pPr>
+        <w:ind w:left="4320" w:hanging="360"/>
+      </w:pPr>
+      <w:rPr>
+        <w:rFonts w:ascii="Wingdings" w:hAnsi="Wingdings" w:hint="default"/>
+      </w:rPr>
+    </w:lvl>
+    <w:lvl w:ilvl="6" w:tplc="04090001" w:tentative="1">
+      <w:start w:val="1"/>
+      <w:numFmt w:val="bullet"/>
+      <w:lvlText w:val=""/>
+      <w:lvlJc w:val="left"/>
+      <w:pPr>
+        <w:ind w:left="5040" w:hanging="360"/>
+      </w:pPr>
+      <w:rPr>
+        <w:rFonts w:ascii="Symbol" w:hAnsi="Symbol" w:hint="default"/>
+      </w:rPr>
+    </w:lvl>
+    <w:lvl w:ilvl="7" w:tplc="04090003" w:tentative="1">
+      <w:start w:val="1"/>
+      <w:numFmt w:val="bullet"/>
+      <w:lvlText w:val="o"/>
+      <w:lvlJc w:val="left"/>
+      <w:pPr>
+        <w:ind w:left="5760" w:hanging="360"/>
+      </w:pPr>
+      <w:rPr>
+        <w:rFonts w:ascii="Courier New" w:hAnsi="Courier New" w:cs="Courier New" w:hint="default"/>
+      </w:rPr>
+    </w:lvl>
+    <w:lvl w:ilvl="8" w:tplc="04090005" w:tentative="1">
+      <w:start w:val="1"/>
+      <w:numFmt w:val="bullet"/>
+      <w:lvlText w:val=""/>
+      <w:lvlJc w:val="left"/>
+      <w:pPr>
+        <w:ind w:left="6480" w:hanging="360"/>
+      </w:pPr>
+      <w:rPr>
+        <w:rFonts w:ascii="Wingdings" w:hAnsi="Wingdings" w:hint="default"/>
+      </w:rPr>
+    </w:lvl>
+  </w:abstractNum>
   <w:num w:numId="1" w16cid:durableId="927419145">
+    <w:abstractNumId w:val="3"/>
+  </w:num>
+  <w:num w:numId="2" w16cid:durableId="843327640">
     <w:abstractNumId w:val="2"/>
   </w:num>
-  <w:num w:numId="2" w16cid:durableId="843327640">
-    <w:abstractNumId w:val="1"/>
-  </w:num>
   <w:num w:numId="3" w16cid:durableId="1227377292">
-    <w:abstractNumId w:val="3"/>
+    <w:abstractNumId w:val="4"/>
   </w:num>
   <w:num w:numId="4" w16cid:durableId="1400400287">
     <w:abstractNumId w:val="0"/>
+  </w:num>
+  <w:num w:numId="5" w16cid:durableId="1562207277">
+    <w:abstractNumId w:val="5"/>
+  </w:num>
+  <w:num w:numId="6" w16cid:durableId="576286220">
+    <w:abstractNumId w:val="1"/>
   </w:num>
 </w:numbering>
 </file>

</xml_diff>